<commit_message>
pequena correcao no relatório
</commit_message>
<xml_diff>
--- a/Relatorio-Modulo2.docx
+++ b/Relatorio-Modulo2.docx
@@ -70,7 +70,10 @@
       </w:pPr>
       <w:r>
         <w:tab/>
-        <w:t xml:space="preserve">Foram utilizados 3 Design </w:t>
+        <w:t>Foram util</w:t>
+      </w:r>
+      <w:r>
+        <w:t xml:space="preserve">izados 3 Design </w:t>
       </w:r>
       <w:proofErr w:type="spellStart"/>
       <w:r>
@@ -98,7 +101,10 @@
       </w:r>
       <w:proofErr w:type="spellStart"/>
       <w:r>
-        <w:t>Singlethon</w:t>
+        <w:t>Singlet</w:t>
+      </w:r>
+      <w:r>
+        <w:t>on</w:t>
       </w:r>
       <w:proofErr w:type="spellEnd"/>
       <w:r>
@@ -110,36 +116,39 @@
       </w:r>
       <w:proofErr w:type="spellEnd"/>
       <w:r>
-        <w:t xml:space="preserve"> foi utilizado, pois percebeu-se que as funcionalidades de criar promoções, adicionar frete e taxa extra eram muito similares, pois alteravam o preço final do produto. Com esse padrão de projeto, </w:t>
+        <w:t xml:space="preserve"> foi utilizado, pois percebeu-se que as funcionalidades de criar promoções, adicionar frete e taxa extra eram muito similares, pois alteravam o preço final do produto</w:t>
+      </w:r>
+      <w:r>
+        <w:t xml:space="preserve">. Com esse padrão de projeto, </w:t>
+      </w:r>
+      <w:r>
+        <w:t>diminuímos</w:t>
+      </w:r>
+      <w:r>
+        <w:t xml:space="preserve"> a quantidade de </w:t>
       </w:r>
       <w:proofErr w:type="spellStart"/>
       <w:r>
-        <w:t>diminuimos</w:t>
+        <w:t>if</w:t>
       </w:r>
       <w:proofErr w:type="spellEnd"/>
       <w:r>
-        <w:t xml:space="preserve"> a quantidade de </w:t>
+        <w:t xml:space="preserve"> </w:t>
       </w:r>
       <w:proofErr w:type="spellStart"/>
       <w:r>
-        <w:t>if</w:t>
+        <w:t>statements</w:t>
       </w:r>
       <w:proofErr w:type="spellEnd"/>
       <w:r>
-        <w:t xml:space="preserve"> </w:t>
-      </w:r>
-      <w:proofErr w:type="spellStart"/>
-      <w:r>
-        <w:t>statements</w:t>
-      </w:r>
-      <w:proofErr w:type="spellEnd"/>
-      <w:r>
-        <w:t xml:space="preserve"> e conseguimos desacoplar as classes, fazendo o uso do princípio Aberto/Fechado, pois é possível adicionar novas funcionalidades que alteram o preço final do produto sem a necessidade de alterar as implementações existentes.</w:t>
+        <w:t xml:space="preserve"> e conseguimos desacoplar as classes, fazendo o uso do princípio Aberto/Fechado, pois é possível adicionar novas funcionalidades que alteram o preço final do produto sem a necessidade de</w:t>
+      </w:r>
+      <w:r>
+        <w:t xml:space="preserve"> alterar as implementações existentes.</w:t>
       </w:r>
     </w:p>
     <w:p>
       <w:pPr>
-        <w:jc w:val="both"/>
         <w:rPr>
           <w:u w:val="single"/>
         </w:rPr>
@@ -154,21 +163,41 @@
       </w:r>
       <w:proofErr w:type="spellEnd"/>
       <w:r>
-        <w:t xml:space="preserve"> foi utilizado para, a partir da entrada de dados do usuário, criar o manipular de repositório adequado. Foi necessária sua utilização, pois não se sabe de antemão quais dependências e objetos serão utilizados, pois variam a depender da entrada do </w:t>
+        <w:t xml:space="preserve"> foi utilizado para, a partir da entrada de dados do usuário, criar o </w:t>
+      </w:r>
+      <w:r>
+        <w:t>manipula</w:t>
+      </w:r>
+      <w:r>
+        <w:t>do</w:t>
+      </w:r>
+      <w:r>
+        <w:t>r</w:t>
+      </w:r>
+      <w:r>
+        <w:t xml:space="preserve"> de repositório adequado. Foi necessária sua utilização, pois não se sabe de antemão quais dependências e objetos serão utili</w:t>
+      </w:r>
+      <w:r>
+        <w:t xml:space="preserve">zados, pois variam a depender da entrada do </w:t>
+      </w:r>
+      <w:r>
+        <w:t>usuário. Há</w:t>
+      </w:r>
+      <w:r>
+        <w:t xml:space="preserve"> </w:t>
+      </w:r>
+      <w:r>
+        <w:t>a utilização do princípio Aberto/Fechado, pois novos tipos de entradas de dados podem ser adicionadas, sem que alterações no código já desenvolvido sejam necessárias, além do princípio da Responsabilid</w:t>
+      </w:r>
+      <w:r>
+        <w:t xml:space="preserve">ade Única, onde cada classe de manipulação de repositório é responsável por recuperar os dados da sua maneira. Por fim, foi utilizado </w:t>
       </w:r>
       <w:proofErr w:type="spellStart"/>
-      <w:proofErr w:type="gramStart"/>
-      <w:r>
-        <w:t>usuário.Há</w:t>
-      </w:r>
-      <w:proofErr w:type="spellEnd"/>
-      <w:proofErr w:type="gramEnd"/>
-      <w:r>
-        <w:t xml:space="preserve"> a utilização do princípio Aberto/Fechado, pois novos tipos de entradas de dados podem ser adicionadas, sem que alterações no código já desenvolvido sejam necessárias, além do princípio da Responsabilidade Única, onde cada classe de manipulação de repositório é responsável por recuperar os dados da sua maneira. Por fim, foi utilizado </w:t>
-      </w:r>
-      <w:proofErr w:type="spellStart"/>
-      <w:r>
-        <w:t>Singlethon</w:t>
+      <w:r>
+        <w:t>Singlet</w:t>
+      </w:r>
+      <w:r>
+        <w:t>on</w:t>
       </w:r>
       <w:proofErr w:type="spellEnd"/>
       <w:r>
@@ -176,6 +205,12 @@
       </w:r>
     </w:p>
     <w:sectPr>
+      <w:headerReference w:type="even" r:id="rId6"/>
+      <w:headerReference w:type="default" r:id="rId7"/>
+      <w:footerReference w:type="even" r:id="rId8"/>
+      <w:footerReference w:type="default" r:id="rId9"/>
+      <w:headerReference w:type="first" r:id="rId10"/>
+      <w:footerReference w:type="first" r:id="rId11"/>
       <w:pgSz w:w="11906" w:h="16838"/>
       <w:pgMar w:top="1134" w:right="1134" w:bottom="1134" w:left="1134" w:header="0" w:footer="0" w:gutter="0"/>
       <w:cols w:space="720"/>
@@ -184,6 +219,220 @@
     </w:sectPr>
   </w:body>
 </w:document>
+</file>
+
+<file path=word/endnotes.xml><?xml version="1.0" encoding="utf-8"?>
+<w:endnotes xmlns:wpc="http://schemas.microsoft.com/office/word/2010/wordprocessingCanvas" xmlns:cx="http://schemas.microsoft.com/office/drawing/2014/chartex" xmlns:cx1="http://schemas.microsoft.com/office/drawing/2015/9/8/chartex" xmlns:cx2="http://schemas.microsoft.com/office/drawing/2015/10/21/chartex" xmlns:cx3="http://schemas.microsoft.com/office/drawing/2016/5/9/chartex" xmlns:cx4="http://schemas.microsoft.com/office/drawing/2016/5/10/chartex" xmlns:cx5="http://schemas.microsoft.com/office/drawing/2016/5/11/chartex" xmlns:cx6="http://schemas.microsoft.com/office/drawing/2016/5/12/chartex" xmlns:cx7="http://schemas.microsoft.com/office/drawing/2016/5/13/chartex" xmlns:cx8="http://schemas.microsoft.com/office/drawing/2016/5/14/chartex" xmlns:mc="http://schemas.openxmlformats.org/markup-compatibility/2006" xmlns:aink="http://schemas.microsoft.com/office/drawing/2016/ink" xmlns:am3d="http://schemas.microsoft.com/office/drawing/2017/model3d" xmlns:o="urn:schemas-microsoft-com:office:office" xmlns:oel="http://schemas.microsoft.com/office/2019/extlst" xmlns:r="http://schemas.openxmlformats.org/officeDocument/2006/relationships" xmlns:m="http://schemas.openxmlformats.org/officeDocument/2006/math" xmlns:v="urn:schemas-microsoft-com:vml" xmlns:wp14="http://schemas.microsoft.com/office/word/2010/wordprocessingDrawing" xmlns:wp="http://schemas.openxmlformats.org/drawingml/2006/wordprocessingDrawing" xmlns:w10="urn:schemas-microsoft-com:office:word" xmlns:w="http://schemas.openxmlformats.org/wordprocessingml/2006/main" xmlns:w14="http://schemas.microsoft.com/office/word/2010/wordml" xmlns:w15="http://schemas.microsoft.com/office/word/2012/wordml" xmlns:w16cex="http://schemas.microsoft.com/office/word/2018/wordml/cex" xmlns:w16cid="http://schemas.microsoft.com/office/word/2016/wordml/cid" xmlns:w16="http://schemas.microsoft.com/office/word/2018/wordml" xmlns:w16sdtdh="http://schemas.microsoft.com/office/word/2020/wordml/sdtdatahash" xmlns:w16se="http://schemas.microsoft.com/office/word/2015/wordml/symex" xmlns:wpg="http://schemas.microsoft.com/office/word/2010/wordprocessingGroup" xmlns:wpi="http://schemas.microsoft.com/office/word/2010/wordprocessingInk" xmlns:wne="http://schemas.microsoft.com/office/word/2006/wordml" xmlns:wps="http://schemas.microsoft.com/office/word/2010/wordprocessingShape" mc:Ignorable="w14 w15 w16se w16cid w16 w16cex w16sdtdh wp14">
+  <w:endnote w:type="separator" w:id="-1">
+    <w:p>
+      <w:r>
+        <w:separator/>
+      </w:r>
+    </w:p>
+  </w:endnote>
+  <w:endnote w:type="continuationSeparator" w:id="0">
+    <w:p>
+      <w:r>
+        <w:continuationSeparator/>
+      </w:r>
+    </w:p>
+  </w:endnote>
+</w:endnotes>
+</file>
+
+<file path=word/footer1.xml><?xml version="1.0" encoding="utf-8"?>
+<w:ftr xmlns:wpc="http://schemas.microsoft.com/office/word/2010/wordprocessingCanvas" xmlns:cx="http://schemas.microsoft.com/office/drawing/2014/chartex" xmlns:cx1="http://schemas.microsoft.com/office/drawing/2015/9/8/chartex" xmlns:cx2="http://schemas.microsoft.com/office/drawing/2015/10/21/chartex" xmlns:cx3="http://schemas.microsoft.com/office/drawing/2016/5/9/chartex" xmlns:cx4="http://schemas.microsoft.com/office/drawing/2016/5/10/chartex" xmlns:cx5="http://schemas.microsoft.com/office/drawing/2016/5/11/chartex" xmlns:cx6="http://schemas.microsoft.com/office/drawing/2016/5/12/chartex" xmlns:cx7="http://schemas.microsoft.com/office/drawing/2016/5/13/chartex" xmlns:cx8="http://schemas.microsoft.com/office/drawing/2016/5/14/chartex" xmlns:mc="http://schemas.openxmlformats.org/markup-compatibility/2006" xmlns:aink="http://schemas.microsoft.com/office/drawing/2016/ink" xmlns:am3d="http://schemas.microsoft.com/office/drawing/2017/model3d" xmlns:o="urn:schemas-microsoft-com:office:office" xmlns:oel="http://schemas.microsoft.com/office/2019/extlst" xmlns:r="http://schemas.openxmlformats.org/officeDocument/2006/relationships" xmlns:m="http://schemas.openxmlformats.org/officeDocument/2006/math" xmlns:v="urn:schemas-microsoft-com:vml" xmlns:wp14="http://schemas.microsoft.com/office/word/2010/wordprocessingDrawing" xmlns:wp="http://schemas.openxmlformats.org/drawingml/2006/wordprocessingDrawing" xmlns:w10="urn:schemas-microsoft-com:office:word" xmlns:w="http://schemas.openxmlformats.org/wordprocessingml/2006/main" xmlns:w14="http://schemas.microsoft.com/office/word/2010/wordml" xmlns:w15="http://schemas.microsoft.com/office/word/2012/wordml" xmlns:w16cex="http://schemas.microsoft.com/office/word/2018/wordml/cex" xmlns:w16cid="http://schemas.microsoft.com/office/word/2016/wordml/cid" xmlns:w16="http://schemas.microsoft.com/office/word/2018/wordml" xmlns:w16sdtdh="http://schemas.microsoft.com/office/word/2020/wordml/sdtdatahash" xmlns:w16se="http://schemas.microsoft.com/office/word/2015/wordml/symex" xmlns:wpg="http://schemas.microsoft.com/office/word/2010/wordprocessingGroup" xmlns:wpi="http://schemas.microsoft.com/office/word/2010/wordprocessingInk" xmlns:wne="http://schemas.microsoft.com/office/word/2006/wordml" xmlns:wps="http://schemas.microsoft.com/office/word/2010/wordprocessingShape" mc:Ignorable="w14 w15 w16se w16cid w16 w16cex w16sdtdh wp14">
+  <w:p>
+    <w:pPr>
+      <w:pStyle w:val="Rodap"/>
+    </w:pPr>
+  </w:p>
+</w:ftr>
+</file>
+
+<file path=word/footer2.xml><?xml version="1.0" encoding="utf-8"?>
+<w:ftr xmlns:wpc="http://schemas.microsoft.com/office/word/2010/wordprocessingCanvas" xmlns:cx="http://schemas.microsoft.com/office/drawing/2014/chartex" xmlns:cx1="http://schemas.microsoft.com/office/drawing/2015/9/8/chartex" xmlns:cx2="http://schemas.microsoft.com/office/drawing/2015/10/21/chartex" xmlns:cx3="http://schemas.microsoft.com/office/drawing/2016/5/9/chartex" xmlns:cx4="http://schemas.microsoft.com/office/drawing/2016/5/10/chartex" xmlns:cx5="http://schemas.microsoft.com/office/drawing/2016/5/11/chartex" xmlns:cx6="http://schemas.microsoft.com/office/drawing/2016/5/12/chartex" xmlns:cx7="http://schemas.microsoft.com/office/drawing/2016/5/13/chartex" xmlns:cx8="http://schemas.microsoft.com/office/drawing/2016/5/14/chartex" xmlns:mc="http://schemas.openxmlformats.org/markup-compatibility/2006" xmlns:aink="http://schemas.microsoft.com/office/drawing/2016/ink" xmlns:am3d="http://schemas.microsoft.com/office/drawing/2017/model3d" xmlns:o="urn:schemas-microsoft-com:office:office" xmlns:oel="http://schemas.microsoft.com/office/2019/extlst" xmlns:r="http://schemas.openxmlformats.org/officeDocument/2006/relationships" xmlns:m="http://schemas.openxmlformats.org/officeDocument/2006/math" xmlns:v="urn:schemas-microsoft-com:vml" xmlns:wp14="http://schemas.microsoft.com/office/word/2010/wordprocessingDrawing" xmlns:wp="http://schemas.openxmlformats.org/drawingml/2006/wordprocessingDrawing" xmlns:w10="urn:schemas-microsoft-com:office:word" xmlns:w="http://schemas.openxmlformats.org/wordprocessingml/2006/main" xmlns:w14="http://schemas.microsoft.com/office/word/2010/wordml" xmlns:w15="http://schemas.microsoft.com/office/word/2012/wordml" xmlns:w16cex="http://schemas.microsoft.com/office/word/2018/wordml/cex" xmlns:w16cid="http://schemas.microsoft.com/office/word/2016/wordml/cid" xmlns:w16="http://schemas.microsoft.com/office/word/2018/wordml" xmlns:w16sdtdh="http://schemas.microsoft.com/office/word/2020/wordml/sdtdatahash" xmlns:w16se="http://schemas.microsoft.com/office/word/2015/wordml/symex" xmlns:wpg="http://schemas.microsoft.com/office/word/2010/wordprocessingGroup" xmlns:wpi="http://schemas.microsoft.com/office/word/2010/wordprocessingInk" xmlns:wne="http://schemas.microsoft.com/office/word/2006/wordml" xmlns:wps="http://schemas.microsoft.com/office/word/2010/wordprocessingShape" mc:Ignorable="w14 w15 w16se w16cid w16 w16cex w16sdtdh wp14">
+  <w:p>
+    <w:pPr>
+      <w:pStyle w:val="Rodap"/>
+    </w:pPr>
+  </w:p>
+</w:ftr>
+</file>
+
+<file path=word/footer3.xml><?xml version="1.0" encoding="utf-8"?>
+<w:ftr xmlns:wpc="http://schemas.microsoft.com/office/word/2010/wordprocessingCanvas" xmlns:cx="http://schemas.microsoft.com/office/drawing/2014/chartex" xmlns:cx1="http://schemas.microsoft.com/office/drawing/2015/9/8/chartex" xmlns:cx2="http://schemas.microsoft.com/office/drawing/2015/10/21/chartex" xmlns:cx3="http://schemas.microsoft.com/office/drawing/2016/5/9/chartex" xmlns:cx4="http://schemas.microsoft.com/office/drawing/2016/5/10/chartex" xmlns:cx5="http://schemas.microsoft.com/office/drawing/2016/5/11/chartex" xmlns:cx6="http://schemas.microsoft.com/office/drawing/2016/5/12/chartex" xmlns:cx7="http://schemas.microsoft.com/office/drawing/2016/5/13/chartex" xmlns:cx8="http://schemas.microsoft.com/office/drawing/2016/5/14/chartex" xmlns:mc="http://schemas.openxmlformats.org/markup-compatibility/2006" xmlns:aink="http://schemas.microsoft.com/office/drawing/2016/ink" xmlns:am3d="http://schemas.microsoft.com/office/drawing/2017/model3d" xmlns:o="urn:schemas-microsoft-com:office:office" xmlns:oel="http://schemas.microsoft.com/office/2019/extlst" xmlns:r="http://schemas.openxmlformats.org/officeDocument/2006/relationships" xmlns:m="http://schemas.openxmlformats.org/officeDocument/2006/math" xmlns:v="urn:schemas-microsoft-com:vml" xmlns:wp14="http://schemas.microsoft.com/office/word/2010/wordprocessingDrawing" xmlns:wp="http://schemas.openxmlformats.org/drawingml/2006/wordprocessingDrawing" xmlns:w10="urn:schemas-microsoft-com:office:word" xmlns:w="http://schemas.openxmlformats.org/wordprocessingml/2006/main" xmlns:w14="http://schemas.microsoft.com/office/word/2010/wordml" xmlns:w15="http://schemas.microsoft.com/office/word/2012/wordml" xmlns:w16cex="http://schemas.microsoft.com/office/word/2018/wordml/cex" xmlns:w16cid="http://schemas.microsoft.com/office/word/2016/wordml/cid" xmlns:w16="http://schemas.microsoft.com/office/word/2018/wordml" xmlns:w16sdtdh="http://schemas.microsoft.com/office/word/2020/wordml/sdtdatahash" xmlns:w16se="http://schemas.microsoft.com/office/word/2015/wordml/symex" xmlns:wpg="http://schemas.microsoft.com/office/word/2010/wordprocessingGroup" xmlns:wpi="http://schemas.microsoft.com/office/word/2010/wordprocessingInk" xmlns:wne="http://schemas.microsoft.com/office/word/2006/wordml" xmlns:wps="http://schemas.microsoft.com/office/word/2010/wordprocessingShape" mc:Ignorable="w14 w15 w16se w16cid w16 w16cex w16sdtdh wp14">
+  <w:p>
+    <w:pPr>
+      <w:pStyle w:val="Rodap"/>
+    </w:pPr>
+  </w:p>
+</w:ftr>
+</file>
+
+<file path=word/footnotes.xml><?xml version="1.0" encoding="utf-8"?>
+<w:footnotes xmlns:wpc="http://schemas.microsoft.com/office/word/2010/wordprocessingCanvas" xmlns:cx="http://schemas.microsoft.com/office/drawing/2014/chartex" xmlns:cx1="http://schemas.microsoft.com/office/drawing/2015/9/8/chartex" xmlns:cx2="http://schemas.microsoft.com/office/drawing/2015/10/21/chartex" xmlns:cx3="http://schemas.microsoft.com/office/drawing/2016/5/9/chartex" xmlns:cx4="http://schemas.microsoft.com/office/drawing/2016/5/10/chartex" xmlns:cx5="http://schemas.microsoft.com/office/drawing/2016/5/11/chartex" xmlns:cx6="http://schemas.microsoft.com/office/drawing/2016/5/12/chartex" xmlns:cx7="http://schemas.microsoft.com/office/drawing/2016/5/13/chartex" xmlns:cx8="http://schemas.microsoft.com/office/drawing/2016/5/14/chartex" xmlns:mc="http://schemas.openxmlformats.org/markup-compatibility/2006" xmlns:aink="http://schemas.microsoft.com/office/drawing/2016/ink" xmlns:am3d="http://schemas.microsoft.com/office/drawing/2017/model3d" xmlns:o="urn:schemas-microsoft-com:office:office" xmlns:oel="http://schemas.microsoft.com/office/2019/extlst" xmlns:r="http://schemas.openxmlformats.org/officeDocument/2006/relationships" xmlns:m="http://schemas.openxmlformats.org/officeDocument/2006/math" xmlns:v="urn:schemas-microsoft-com:vml" xmlns:wp14="http://schemas.microsoft.com/office/word/2010/wordprocessingDrawing" xmlns:wp="http://schemas.openxmlformats.org/drawingml/2006/wordprocessingDrawing" xmlns:w10="urn:schemas-microsoft-com:office:word" xmlns:w="http://schemas.openxmlformats.org/wordprocessingml/2006/main" xmlns:w14="http://schemas.microsoft.com/office/word/2010/wordml" xmlns:w15="http://schemas.microsoft.com/office/word/2012/wordml" xmlns:w16cex="http://schemas.microsoft.com/office/word/2018/wordml/cex" xmlns:w16cid="http://schemas.microsoft.com/office/word/2016/wordml/cid" xmlns:w16="http://schemas.microsoft.com/office/word/2018/wordml" xmlns:w16sdtdh="http://schemas.microsoft.com/office/word/2020/wordml/sdtdatahash" xmlns:w16se="http://schemas.microsoft.com/office/word/2015/wordml/symex" xmlns:wpg="http://schemas.microsoft.com/office/word/2010/wordprocessingGroup" xmlns:wpi="http://schemas.microsoft.com/office/word/2010/wordprocessingInk" xmlns:wne="http://schemas.microsoft.com/office/word/2006/wordml" xmlns:wps="http://schemas.microsoft.com/office/word/2010/wordprocessingShape" mc:Ignorable="w14 w15 w16se w16cid w16 w16cex w16sdtdh wp14">
+  <w:footnote w:type="separator" w:id="-1">
+    <w:p>
+      <w:r>
+        <w:separator/>
+      </w:r>
+    </w:p>
+  </w:footnote>
+  <w:footnote w:type="continuationSeparator" w:id="0">
+    <w:p>
+      <w:r>
+        <w:continuationSeparator/>
+      </w:r>
+    </w:p>
+  </w:footnote>
+</w:footnotes>
+</file>
+
+<file path=word/header1.xml><?xml version="1.0" encoding="utf-8"?>
+<w:hdr xmlns:wpc="http://schemas.microsoft.com/office/word/2010/wordprocessingCanvas" xmlns:cx="http://schemas.microsoft.com/office/drawing/2014/chartex" xmlns:cx1="http://schemas.microsoft.com/office/drawing/2015/9/8/chartex" xmlns:cx2="http://schemas.microsoft.com/office/drawing/2015/10/21/chartex" xmlns:cx3="http://schemas.microsoft.com/office/drawing/2016/5/9/chartex" xmlns:cx4="http://schemas.microsoft.com/office/drawing/2016/5/10/chartex" xmlns:cx5="http://schemas.microsoft.com/office/drawing/2016/5/11/chartex" xmlns:cx6="http://schemas.microsoft.com/office/drawing/2016/5/12/chartex" xmlns:cx7="http://schemas.microsoft.com/office/drawing/2016/5/13/chartex" xmlns:cx8="http://schemas.microsoft.com/office/drawing/2016/5/14/chartex" xmlns:mc="http://schemas.openxmlformats.org/markup-compatibility/2006" xmlns:aink="http://schemas.microsoft.com/office/drawing/2016/ink" xmlns:am3d="http://schemas.microsoft.com/office/drawing/2017/model3d" xmlns:o="urn:schemas-microsoft-com:office:office" xmlns:oel="http://schemas.microsoft.com/office/2019/extlst" xmlns:r="http://schemas.openxmlformats.org/officeDocument/2006/relationships" xmlns:m="http://schemas.openxmlformats.org/officeDocument/2006/math" xmlns:v="urn:schemas-microsoft-com:vml" xmlns:wp14="http://schemas.microsoft.com/office/word/2010/wordprocessingDrawing" xmlns:wp="http://schemas.openxmlformats.org/drawingml/2006/wordprocessingDrawing" xmlns:w10="urn:schemas-microsoft-com:office:word" xmlns:w="http://schemas.openxmlformats.org/wordprocessingml/2006/main" xmlns:w14="http://schemas.microsoft.com/office/word/2010/wordml" xmlns:w15="http://schemas.microsoft.com/office/word/2012/wordml" xmlns:w16cex="http://schemas.microsoft.com/office/word/2018/wordml/cex" xmlns:w16cid="http://schemas.microsoft.com/office/word/2016/wordml/cid" xmlns:w16="http://schemas.microsoft.com/office/word/2018/wordml" xmlns:w16sdtdh="http://schemas.microsoft.com/office/word/2020/wordml/sdtdatahash" xmlns:w16se="http://schemas.microsoft.com/office/word/2015/wordml/symex" xmlns:wpg="http://schemas.microsoft.com/office/word/2010/wordprocessingGroup" xmlns:wpi="http://schemas.microsoft.com/office/word/2010/wordprocessingInk" xmlns:wne="http://schemas.microsoft.com/office/word/2006/wordml" xmlns:wps="http://schemas.microsoft.com/office/word/2010/wordprocessingShape" mc:Ignorable="w14 w15 w16se w16cid w16 w16cex w16sdtdh wp14">
+  <w:p>
+    <w:pPr>
+      <w:pStyle w:val="Cabealho"/>
+    </w:pPr>
+  </w:p>
+</w:hdr>
+</file>
+
+<file path=word/header2.xml><?xml version="1.0" encoding="utf-8"?>
+<w:hdr xmlns:wpc="http://schemas.microsoft.com/office/word/2010/wordprocessingCanvas" xmlns:cx="http://schemas.microsoft.com/office/drawing/2014/chartex" xmlns:cx1="http://schemas.microsoft.com/office/drawing/2015/9/8/chartex" xmlns:cx2="http://schemas.microsoft.com/office/drawing/2015/10/21/chartex" xmlns:cx3="http://schemas.microsoft.com/office/drawing/2016/5/9/chartex" xmlns:cx4="http://schemas.microsoft.com/office/drawing/2016/5/10/chartex" xmlns:cx5="http://schemas.microsoft.com/office/drawing/2016/5/11/chartex" xmlns:cx6="http://schemas.microsoft.com/office/drawing/2016/5/12/chartex" xmlns:cx7="http://schemas.microsoft.com/office/drawing/2016/5/13/chartex" xmlns:cx8="http://schemas.microsoft.com/office/drawing/2016/5/14/chartex" xmlns:mc="http://schemas.openxmlformats.org/markup-compatibility/2006" xmlns:aink="http://schemas.microsoft.com/office/drawing/2016/ink" xmlns:am3d="http://schemas.microsoft.com/office/drawing/2017/model3d" xmlns:o="urn:schemas-microsoft-com:office:office" xmlns:oel="http://schemas.microsoft.com/office/2019/extlst" xmlns:r="http://schemas.openxmlformats.org/officeDocument/2006/relationships" xmlns:m="http://schemas.openxmlformats.org/officeDocument/2006/math" xmlns:v="urn:schemas-microsoft-com:vml" xmlns:wp14="http://schemas.microsoft.com/office/word/2010/wordprocessingDrawing" xmlns:wp="http://schemas.openxmlformats.org/drawingml/2006/wordprocessingDrawing" xmlns:w10="urn:schemas-microsoft-com:office:word" xmlns:w="http://schemas.openxmlformats.org/wordprocessingml/2006/main" xmlns:w14="http://schemas.microsoft.com/office/word/2010/wordml" xmlns:w15="http://schemas.microsoft.com/office/word/2012/wordml" xmlns:w16cex="http://schemas.microsoft.com/office/word/2018/wordml/cex" xmlns:w16cid="http://schemas.microsoft.com/office/word/2016/wordml/cid" xmlns:w16="http://schemas.microsoft.com/office/word/2018/wordml" xmlns:w16sdtdh="http://schemas.microsoft.com/office/word/2020/wordml/sdtdatahash" xmlns:w16se="http://schemas.microsoft.com/office/word/2015/wordml/symex" xmlns:wpg="http://schemas.microsoft.com/office/word/2010/wordprocessingGroup" xmlns:wpi="http://schemas.microsoft.com/office/word/2010/wordprocessingInk" xmlns:wne="http://schemas.microsoft.com/office/word/2006/wordml" xmlns:wps="http://schemas.microsoft.com/office/word/2010/wordprocessingShape" mc:Ignorable="w14 w15 w16se w16cid w16 w16cex w16sdtdh wp14">
+  <w:p>
+    <w:pPr>
+      <w:pStyle w:val="Cabealho"/>
+    </w:pPr>
+    <w:r>
+      <w:rPr>
+        <w:noProof/>
+      </w:rPr>
+      <mc:AlternateContent>
+        <mc:Choice Requires="wps">
+          <w:drawing>
+            <wp:anchor distT="0" distB="0" distL="114300" distR="114300" simplePos="0" relativeHeight="251659264" behindDoc="0" locked="0" layoutInCell="0" allowOverlap="1" wp14:anchorId="375546CA" wp14:editId="2D9A140B">
+              <wp:simplePos x="0" y="0"/>
+              <wp:positionH relativeFrom="page">
+                <wp:posOffset>0</wp:posOffset>
+              </wp:positionH>
+              <wp:positionV relativeFrom="page">
+                <wp:posOffset>190500</wp:posOffset>
+              </wp:positionV>
+              <wp:extent cx="7560310" cy="273050"/>
+              <wp:effectExtent l="0" t="0" r="0" b="12700"/>
+              <wp:wrapNone/>
+              <wp:docPr id="1" name="MSIPCM3c124189b7dcaba5062474d8" descr="{&quot;HashCode&quot;:1103173119,&quot;Height&quot;:841.0,&quot;Width&quot;:595.0,&quot;Placement&quot;:&quot;Header&quot;,&quot;Index&quot;:&quot;Primary&quot;,&quot;Section&quot;:1,&quot;Top&quot;:0.0,&quot;Left&quot;:0.0}"/>
+              <wp:cNvGraphicFramePr/>
+              <a:graphic xmlns:a="http://schemas.openxmlformats.org/drawingml/2006/main">
+                <a:graphicData uri="http://schemas.microsoft.com/office/word/2010/wordprocessingShape">
+                  <wps:wsp>
+                    <wps:cNvSpPr txBox="1"/>
+                    <wps:spPr>
+                      <a:xfrm>
+                        <a:off x="0" y="0"/>
+                        <a:ext cx="7560310" cy="273050"/>
+                      </a:xfrm>
+                      <a:prstGeom prst="rect">
+                        <a:avLst/>
+                      </a:prstGeom>
+                      <a:noFill/>
+                      <a:ln w="6350">
+                        <a:noFill/>
+                      </a:ln>
+                      <a:extLst>
+                        <a:ext uri="{91240B29-F687-4F45-9708-019B960494DF}">
+                          <a14:hiddenLine xmlns:a14="http://schemas.microsoft.com/office/drawing/2010/main" w="6350">
+                            <a:solidFill>
+                              <a:prstClr val="black"/>
+                            </a:solidFill>
+                          </a14:hiddenLine>
+                        </a:ext>
+                      </a:extLst>
+                    </wps:spPr>
+                    <wps:txbx>
+                      <w:txbxContent>
+                        <w:p>
+                          <w:pPr>
+                            <w:jc w:val="right"/>
+                            <w:rPr>
+                              <w:rFonts w:ascii="Calibri" w:hAnsi="Calibri" w:cs="Calibri"/>
+                              <w:color w:val="000000"/>
+                              <w:sz w:val="20"/>
+                            </w:rPr>
+                          </w:pPr>
+                          <w:r>
+                            <w:rPr>
+                              <w:rFonts w:ascii="Calibri" w:hAnsi="Calibri" w:cs="Calibri"/>
+                              <w:color w:val="000000"/>
+                              <w:sz w:val="20"/>
+                            </w:rPr>
+                            <w:t>#interna</w:t>
+                          </w:r>
+                        </w:p>
+                      </w:txbxContent>
+                    </wps:txbx>
+                    <wps:bodyPr rot="0" spcFirstLastPara="0" vertOverflow="overflow" horzOverflow="overflow" vert="horz" wrap="square" lIns="91440" tIns="0" rIns="254000" bIns="0" numCol="1" spcCol="0" rtlCol="0" fromWordArt="0" anchor="t" anchorCtr="0" forceAA="0" compatLnSpc="1">
+                      <a:prstTxWarp prst="textNoShape">
+                        <a:avLst/>
+                      </a:prstTxWarp>
+                      <a:noAutofit/>
+                    </wps:bodyPr>
+                  </wps:wsp>
+                </a:graphicData>
+              </a:graphic>
+            </wp:anchor>
+          </w:drawing>
+        </mc:Choice>
+        <mc:Fallback>
+          <w:pict>
+            <v:shapetype w14:anchorId="375546CA" id="_x0000_t202" coordsize="21600,21600" o:spt="202" path="m,l,21600r21600,l21600,xe">
+              <v:stroke joinstyle="miter"/>
+              <v:path gradientshapeok="t" o:connecttype="rect"/>
+            </v:shapetype>
+            <v:shape id="MSIPCM3c124189b7dcaba5062474d8" o:spid="_x0000_s1026" type="#_x0000_t202" alt="{&quot;HashCode&quot;:1103173119,&quot;Height&quot;:841.0,&quot;Width&quot;:595.0,&quot;Placement&quot;:&quot;Header&quot;,&quot;Index&quot;:&quot;Primary&quot;,&quot;Section&quot;:1,&quot;Top&quot;:0.0,&quot;Left&quot;:0.0}" style="position:absolute;margin-left:0;margin-top:15pt;width:595.3pt;height:21.5pt;z-index:251659264;visibility:visible;mso-wrap-style:square;mso-wrap-distance-left:9pt;mso-wrap-distance-top:0;mso-wrap-distance-right:9pt;mso-wrap-distance-bottom:0;mso-position-horizontal:absolute;mso-position-horizontal-relative:page;mso-position-vertical:absolute;mso-position-vertical-relative:page;v-text-anchor:top" o:gfxdata="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" o:allowincell="f" filled="f" stroked="f" strokeweight=".5pt">
+              <v:fill o:detectmouseclick="t"/>
+              <v:textbox inset=",0,20pt,0">
+                <w:txbxContent>
+                  <w:p>
+                    <w:pPr>
+                      <w:jc w:val="right"/>
+                      <w:rPr>
+                        <w:rFonts w:ascii="Calibri" w:hAnsi="Calibri" w:cs="Calibri"/>
+                        <w:color w:val="000000"/>
+                        <w:sz w:val="20"/>
+                      </w:rPr>
+                    </w:pPr>
+                    <w:r>
+                      <w:rPr>
+                        <w:rFonts w:ascii="Calibri" w:hAnsi="Calibri" w:cs="Calibri"/>
+                        <w:color w:val="000000"/>
+                        <w:sz w:val="20"/>
+                      </w:rPr>
+                      <w:t>#interna</w:t>
+                    </w:r>
+                  </w:p>
+                </w:txbxContent>
+              </v:textbox>
+              <w10:wrap anchorx="page" anchory="page"/>
+            </v:shape>
+          </w:pict>
+        </mc:Fallback>
+      </mc:AlternateContent>
+    </w:r>
+  </w:p>
+</w:hdr>
+</file>
+
+<file path=word/header3.xml><?xml version="1.0" encoding="utf-8"?>
+<w:hdr xmlns:wpc="http://schemas.microsoft.com/office/word/2010/wordprocessingCanvas" xmlns:cx="http://schemas.microsoft.com/office/drawing/2014/chartex" xmlns:cx1="http://schemas.microsoft.com/office/drawing/2015/9/8/chartex" xmlns:cx2="http://schemas.microsoft.com/office/drawing/2015/10/21/chartex" xmlns:cx3="http://schemas.microsoft.com/office/drawing/2016/5/9/chartex" xmlns:cx4="http://schemas.microsoft.com/office/drawing/2016/5/10/chartex" xmlns:cx5="http://schemas.microsoft.com/office/drawing/2016/5/11/chartex" xmlns:cx6="http://schemas.microsoft.com/office/drawing/2016/5/12/chartex" xmlns:cx7="http://schemas.microsoft.com/office/drawing/2016/5/13/chartex" xmlns:cx8="http://schemas.microsoft.com/office/drawing/2016/5/14/chartex" xmlns:mc="http://schemas.openxmlformats.org/markup-compatibility/2006" xmlns:aink="http://schemas.microsoft.com/office/drawing/2016/ink" xmlns:am3d="http://schemas.microsoft.com/office/drawing/2017/model3d" xmlns:o="urn:schemas-microsoft-com:office:office" xmlns:oel="http://schemas.microsoft.com/office/2019/extlst" xmlns:r="http://schemas.openxmlformats.org/officeDocument/2006/relationships" xmlns:m="http://schemas.openxmlformats.org/officeDocument/2006/math" xmlns:v="urn:schemas-microsoft-com:vml" xmlns:wp14="http://schemas.microsoft.com/office/word/2010/wordprocessingDrawing" xmlns:wp="http://schemas.openxmlformats.org/drawingml/2006/wordprocessingDrawing" xmlns:w10="urn:schemas-microsoft-com:office:word" xmlns:w="http://schemas.openxmlformats.org/wordprocessingml/2006/main" xmlns:w14="http://schemas.microsoft.com/office/word/2010/wordml" xmlns:w15="http://schemas.microsoft.com/office/word/2012/wordml" xmlns:w16cex="http://schemas.microsoft.com/office/word/2018/wordml/cex" xmlns:w16cid="http://schemas.microsoft.com/office/word/2016/wordml/cid" xmlns:w16="http://schemas.microsoft.com/office/word/2018/wordml" xmlns:w16sdtdh="http://schemas.microsoft.com/office/word/2020/wordml/sdtdatahash" xmlns:w16se="http://schemas.microsoft.com/office/word/2015/wordml/symex" xmlns:wpg="http://schemas.microsoft.com/office/word/2010/wordprocessingGroup" xmlns:wpi="http://schemas.microsoft.com/office/word/2010/wordprocessingInk" xmlns:wne="http://schemas.microsoft.com/office/word/2006/wordml" xmlns:wps="http://schemas.microsoft.com/office/word/2010/wordprocessingShape" mc:Ignorable="w14 w15 w16se w16cid w16 w16cex w16sdtdh wp14">
+  <w:p>
+    <w:pPr>
+      <w:pStyle w:val="Cabealho"/>
+    </w:pPr>
+  </w:p>
+</w:hdr>
 </file>
 
 <file path=word/styles.xml><?xml version="1.0" encoding="utf-8"?>
@@ -660,6 +909,64 @@
       <w:suppressLineNumbers/>
     </w:pPr>
   </w:style>
+  <w:style w:type="paragraph" w:styleId="Cabealho">
+    <w:name w:val="header"/>
+    <w:basedOn w:val="Normal"/>
+    <w:link w:val="CabealhoChar"/>
+    <w:uiPriority w:val="99"/>
+    <w:unhideWhenUsed/>
+    <w:rsid w:val="00F36641"/>
+    <w:pPr>
+      <w:tabs>
+        <w:tab w:val="center" w:pos="4252"/>
+        <w:tab w:val="right" w:pos="8504"/>
+      </w:tabs>
+    </w:pPr>
+    <w:rPr>
+      <w:rFonts w:cs="Mangal"/>
+      <w:szCs w:val="21"/>
+    </w:rPr>
+  </w:style>
+  <w:style w:type="character" w:customStyle="1" w:styleId="CabealhoChar">
+    <w:name w:val="Cabeçalho Char"/>
+    <w:basedOn w:val="Fontepargpadro"/>
+    <w:link w:val="Cabealho"/>
+    <w:uiPriority w:val="99"/>
+    <w:rsid w:val="00F36641"/>
+    <w:rPr>
+      <w:rFonts w:cs="Mangal"/>
+      <w:szCs w:val="21"/>
+    </w:rPr>
+  </w:style>
+  <w:style w:type="paragraph" w:styleId="Rodap">
+    <w:name w:val="footer"/>
+    <w:basedOn w:val="Normal"/>
+    <w:link w:val="RodapChar"/>
+    <w:uiPriority w:val="99"/>
+    <w:unhideWhenUsed/>
+    <w:rsid w:val="00F36641"/>
+    <w:pPr>
+      <w:tabs>
+        <w:tab w:val="center" w:pos="4252"/>
+        <w:tab w:val="right" w:pos="8504"/>
+      </w:tabs>
+    </w:pPr>
+    <w:rPr>
+      <w:rFonts w:cs="Mangal"/>
+      <w:szCs w:val="21"/>
+    </w:rPr>
+  </w:style>
+  <w:style w:type="character" w:customStyle="1" w:styleId="RodapChar">
+    <w:name w:val="Rodapé Char"/>
+    <w:basedOn w:val="Fontepargpadro"/>
+    <w:link w:val="Rodap"/>
+    <w:uiPriority w:val="99"/>
+    <w:rsid w:val="00F36641"/>
+    <w:rPr>
+      <w:rFonts w:cs="Mangal"/>
+      <w:szCs w:val="21"/>
+    </w:rPr>
+  </w:style>
 </w:styles>
 </file>
 

</xml_diff>